<commit_message>
Adicionado ideias sobre o CRUD e separação da ideia de consulta, durante a consulta e etc
</commit_message>
<xml_diff>
--- a/Enunciado cliniquinha.docx
+++ b/Enunciado cliniquinha.docx
@@ -1,29 +1,13 @@
 
 <file path=word/document.xml><?xml version="1.0" encoding="utf-8"?>
-<w:document xmlns:wpc="http://schemas.microsoft.com/office/word/2010/wordprocessingCanvas" xmlns:cx="http://schemas.microsoft.com/office/drawing/2014/chartex" xmlns:mc="http://schemas.openxmlformats.org/markup-compatibility/2006" xmlns:o="urn:schemas-microsoft-com:office:office" xmlns:r="http://schemas.openxmlformats.org/officeDocument/2006/relationships" xmlns:m="http://schemas.openxmlformats.org/officeDocument/2006/math" xmlns:v="urn:schemas-microsoft-com:vml" xmlns:wp14="http://schemas.microsoft.com/office/word/2010/wordprocessingDrawing" xmlns:wp="http://schemas.openxmlformats.org/drawingml/2006/wordprocessingDrawing" xmlns:w10="urn:schemas-microsoft-com:office:word" xmlns:w="http://schemas.openxmlformats.org/wordprocessingml/2006/main" xmlns:w14="http://schemas.microsoft.com/office/word/2010/wordml" xmlns:w15="http://schemas.microsoft.com/office/word/2012/wordml" xmlns:w16se="http://schemas.microsoft.com/office/word/2015/wordml/symex" xmlns:wpg="http://schemas.microsoft.com/office/word/2010/wordprocessingGroup" xmlns:wpi="http://schemas.microsoft.com/office/word/2010/wordprocessingInk" xmlns:wne="http://schemas.microsoft.com/office/word/2006/wordml" xmlns:wps="http://schemas.microsoft.com/office/word/2010/wordprocessingShape" mc:Ignorable="w14 w15 w16se wp14">
+<w:document xmlns:ve="http://schemas.openxmlformats.org/markup-compatibility/2006" xmlns:o="urn:schemas-microsoft-com:office:office" xmlns:r="http://schemas.openxmlformats.org/officeDocument/2006/relationships" xmlns:m="http://schemas.openxmlformats.org/officeDocument/2006/math" xmlns:v="urn:schemas-microsoft-com:vml" xmlns:wp="http://schemas.openxmlformats.org/drawingml/2006/wordprocessingDrawing" xmlns:w10="urn:schemas-microsoft-com:office:word" xmlns:w="http://schemas.openxmlformats.org/wordprocessingml/2006/main" xmlns:wne="http://schemas.microsoft.com/office/word/2006/wordml">
   <w:body>
     <w:p>
       <w:pPr>
         <w:ind w:left="360"/>
       </w:pPr>
       <w:r>
-        <w:t xml:space="preserve">Uma clínica médica deseja um sistema de </w:t>
-      </w:r>
-      <w:proofErr w:type="spellStart"/>
-      <w:r>
-        <w:t>informação</w:t>
-      </w:r>
-      <w:proofErr w:type="spellEnd"/>
-      <w:r>
-        <w:t xml:space="preserve"> para gerenciar suas atividades. Sendo assim, foi especificado os requisitos e </w:t>
-      </w:r>
-      <w:proofErr w:type="spellStart"/>
-      <w:r>
-        <w:t>voce</w:t>
-      </w:r>
-      <w:proofErr w:type="spellEnd"/>
-      <w:r>
-        <w:t xml:space="preserve">̂ foi o desenvolvedor alocado para desenvolver o sistema. </w:t>
+        <w:t xml:space="preserve">Uma clínica médica deseja um sistema de informação para gerenciar suas atividades. Sendo assim, foi especificado os requisitos e você foi o desenvolvedor alocado para desenvolver o sistema. </w:t>
       </w:r>
     </w:p>
     <w:p>
@@ -43,39 +27,7 @@
         </w:numPr>
       </w:pPr>
       <w:r>
-        <w:t xml:space="preserve">A </w:t>
-      </w:r>
-      <w:proofErr w:type="spellStart"/>
-      <w:r>
-        <w:t>clínica</w:t>
-      </w:r>
-      <w:proofErr w:type="spellEnd"/>
-      <w:r>
-        <w:t xml:space="preserve"> solicitou que o sistema tenha 3 tipos de </w:t>
-      </w:r>
-      <w:proofErr w:type="spellStart"/>
-      <w:r>
-        <w:t>usuários</w:t>
-      </w:r>
-      <w:proofErr w:type="spellEnd"/>
-      <w:r>
-        <w:t xml:space="preserve">: </w:t>
-      </w:r>
-      <w:proofErr w:type="spellStart"/>
-      <w:r>
-        <w:t>Médico</w:t>
-      </w:r>
-      <w:proofErr w:type="spellEnd"/>
-      <w:r>
-        <w:t xml:space="preserve">, </w:t>
-      </w:r>
-      <w:proofErr w:type="spellStart"/>
-      <w:r>
-        <w:t>Secretária</w:t>
-      </w:r>
-      <w:proofErr w:type="spellEnd"/>
-      <w:r>
-        <w:t xml:space="preserve"> e Administrador</w:t>
+        <w:t>A clínica solicitou que o sistema tenha 3 tipos de usuários: Médico, Secretária e Administrador</w:t>
       </w:r>
     </w:p>
     <w:p>
@@ -92,15 +44,7 @@
         <w:t>um cadastro</w:t>
       </w:r>
       <w:r>
-        <w:t xml:space="preserve"> para isso e cada tipo deverá ter as seguintes </w:t>
-      </w:r>
-      <w:proofErr w:type="spellStart"/>
-      <w:r>
-        <w:t>informações</w:t>
-      </w:r>
-      <w:proofErr w:type="spellEnd"/>
-      <w:r>
-        <w:t>:</w:t>
+        <w:t xml:space="preserve"> para isso e cada tipo deverá ter as seguintes informações:</w:t>
       </w:r>
     </w:p>
     <w:p>
@@ -112,31 +56,7 @@
         </w:numPr>
       </w:pPr>
       <w:r>
-        <w:t xml:space="preserve">De um </w:t>
-      </w:r>
-      <w:proofErr w:type="spellStart"/>
-      <w:r>
-        <w:t>médico</w:t>
-      </w:r>
-      <w:proofErr w:type="spellEnd"/>
-      <w:r>
-        <w:t xml:space="preserve"> deseja-se saber nome, RG, telefone/celular, </w:t>
-      </w:r>
-      <w:proofErr w:type="spellStart"/>
-      <w:r>
-        <w:t>endereço</w:t>
-      </w:r>
-      <w:proofErr w:type="spellEnd"/>
-      <w:r>
-        <w:t xml:space="preserve">, especialidades que ele atende (p.ex., </w:t>
-      </w:r>
-      <w:proofErr w:type="spellStart"/>
-      <w:r>
-        <w:t>clínica</w:t>
-      </w:r>
-      <w:proofErr w:type="spellEnd"/>
-      <w:r>
-        <w:t xml:space="preserve"> geral, dermatologia </w:t>
+        <w:t xml:space="preserve">De um médico deseja-se saber nome, RG, telefone/celular, endereço, especialidades que ele atende (p.ex., clínica geral, dermatologia </w:t>
       </w:r>
       <w:proofErr w:type="spellStart"/>
       <w:r>
@@ -165,42 +85,23 @@
         <w:jc w:val="both"/>
       </w:pPr>
       <w:r>
-        <w:t xml:space="preserve">De uma </w:t>
+        <w:t xml:space="preserve">De uma secretária e de um administrador deseja saber nome, RG, telefone/celular, endereço e </w:t>
       </w:r>
       <w:proofErr w:type="spellStart"/>
       <w:r>
-        <w:t>secretária</w:t>
+        <w:t>login</w:t>
       </w:r>
       <w:proofErr w:type="spellEnd"/>
       <w:r>
-        <w:t xml:space="preserve"> e de um administrador deseja saber nome, RG, telefone/celular, </w:t>
-      </w:r>
-      <w:proofErr w:type="spellStart"/>
-      <w:r>
-        <w:t>endereço</w:t>
-      </w:r>
-      <w:proofErr w:type="spellEnd"/>
-      <w:r>
-        <w:t xml:space="preserve"> e </w:t>
-      </w:r>
-      <w:proofErr w:type="spellStart"/>
-      <w:r>
-        <w:t>login</w:t>
-      </w:r>
-      <w:proofErr w:type="spellEnd"/>
-      <w:r>
-        <w:t>/senha.</w:t>
-      </w:r>
-    </w:p>
-    <w:p>
-      <w:pPr>
-        <w:pStyle w:val="PargrafodaLista"/>
-        <w:jc w:val="both"/>
-      </w:pPr>
-    </w:p>
-    <w:p>
-      <w:pPr>
-        <w:ind w:left="360"/>
+        <w:t>/senha</w:t>
+      </w:r>
+      <w:r>
+        <w:t>.</w:t>
+      </w:r>
+    </w:p>
+    <w:p>
+      <w:pPr>
+        <w:pStyle w:val="PargrafodaLista"/>
         <w:jc w:val="both"/>
       </w:pPr>
     </w:p>
@@ -214,61 +115,32 @@
         <w:jc w:val="both"/>
       </w:pPr>
       <w:r>
-        <w:t xml:space="preserve">Pacientes ligam para a secretária para agendar consultas com médicos. No agendamento de uma consulta, deve-se informar o paciente, o médico, o plano de </w:t>
-      </w:r>
-      <w:proofErr w:type="spellStart"/>
-      <w:r>
-        <w:t>saúde</w:t>
-      </w:r>
-      <w:proofErr w:type="spellEnd"/>
-      <w:r>
-        <w:t>, a data e a hora da co</w:t>
+        <w:t>Pacientes ligam para a secretária para agendar consultas com médicos. No agendamento de uma consulta, deve-se informar o paciente, o médico, o plano de saúde, a data e a hora da co</w:t>
       </w:r>
       <w:bookmarkStart w:id="0" w:name="_GoBack"/>
       <w:bookmarkEnd w:id="0"/>
       <w:r>
-        <w:t xml:space="preserve">nsulta. Todas as consultas </w:t>
-      </w:r>
-      <w:proofErr w:type="spellStart"/>
-      <w:r>
-        <w:t>têm</w:t>
-      </w:r>
-      <w:proofErr w:type="spellEnd"/>
-      <w:r>
-        <w:t xml:space="preserve"> </w:t>
-      </w:r>
-      <w:proofErr w:type="spellStart"/>
-      <w:r>
-        <w:t>duração</w:t>
-      </w:r>
-      <w:proofErr w:type="spellEnd"/>
-      <w:r>
-        <w:t xml:space="preserve"> </w:t>
-      </w:r>
-      <w:proofErr w:type="spellStart"/>
-      <w:r>
-        <w:t>padrão</w:t>
-      </w:r>
-      <w:proofErr w:type="spellEnd"/>
-      <w:r>
-        <w:t xml:space="preserve"> de 30 minutos. Caso seja a primeira vez que o paciente agenda uma consulta na </w:t>
-      </w:r>
-      <w:proofErr w:type="spellStart"/>
-      <w:r>
-        <w:t>clínica</w:t>
-      </w:r>
-      <w:proofErr w:type="spellEnd"/>
-      <w:r>
-        <w:t xml:space="preserve">, deve-se realizar um cadastro </w:t>
-      </w:r>
-      <w:proofErr w:type="spellStart"/>
-      <w:r>
-        <w:t>básico</w:t>
-      </w:r>
-      <w:proofErr w:type="spellEnd"/>
-      <w:r>
-        <w:t xml:space="preserve"> informando o nome e telefone de contato do mesmo. </w:t>
-      </w:r>
+        <w:t xml:space="preserve">nsulta. Todas as consultas têm duração padrão de 30 minutos. Caso seja a primeira vez que o paciente agenda uma consulta na clínica, deve-se realizar um cadastro </w:t>
+      </w:r>
+      <w:proofErr w:type="gramStart"/>
+      <w:r>
+        <w:t>ba</w:t>
+      </w:r>
+      <w:proofErr w:type="gramEnd"/>
+      <w:r>
+        <w:t xml:space="preserve">́sico informando o nome e telefone de contato do mesmo. </w:t>
+      </w:r>
+    </w:p>
+    <w:p>
+      <w:pPr>
+        <w:pStyle w:val="PargrafodaLista"/>
+      </w:pPr>
+    </w:p>
+    <w:p>
+      <w:pPr>
+        <w:pStyle w:val="PargrafodaLista"/>
+        <w:jc w:val="both"/>
+      </w:pPr>
     </w:p>
     <w:p>
       <w:pPr>
@@ -280,24 +152,22 @@
         <w:jc w:val="both"/>
       </w:pPr>
       <w:r>
-        <w:t xml:space="preserve">O paciente pode desmarcar uma consulta previamente agendada. Caso a consulta seja desmarcada antes de sua data prevista, ela é </w:t>
-      </w:r>
-      <w:proofErr w:type="spellStart"/>
-      <w:r>
-        <w:t>excluída</w:t>
-      </w:r>
-      <w:proofErr w:type="spellEnd"/>
-      <w:r>
-        <w:t xml:space="preserve">. Se o paciente </w:t>
-      </w:r>
-      <w:proofErr w:type="spellStart"/>
-      <w:r>
-        <w:t>não</w:t>
-      </w:r>
-      <w:proofErr w:type="spellEnd"/>
-      <w:r>
-        <w:t xml:space="preserve"> comparecer à consulta, a consulta fica registrada no sistema como sendo uma consulta sem comparecimento. </w:t>
-      </w:r>
+        <w:t>O paciente pode desmarcar uma consulta previamente agendada. Caso a consulta seja desmarcada antes de sua data prevista, ela é excluí</w:t>
+      </w:r>
+      <w:proofErr w:type="gramStart"/>
+      <w:r>
+        <w:t>da.</w:t>
+      </w:r>
+      <w:proofErr w:type="gramEnd"/>
+      <w:r>
+        <w:t xml:space="preserve"> Se o paciente não comparecer à consulta, a consulta fica registrada no sistema como sendo uma consulta sem comparecimento. </w:t>
+      </w:r>
+    </w:p>
+    <w:p>
+      <w:pPr>
+        <w:pStyle w:val="PargrafodaLista"/>
+        <w:jc w:val="both"/>
+      </w:pPr>
     </w:p>
     <w:p>
       <w:pPr>
@@ -315,38 +185,33 @@
         <w:t>clínica</w:t>
       </w:r>
       <w:r>
-        <w:t xml:space="preserve"> para ser consultado, caso seja a primeira vez, deve-se completar o cadastro do paciente, informando data de nascimento e </w:t>
-      </w:r>
-      <w:proofErr w:type="spellStart"/>
-      <w:r>
-        <w:t>endereço</w:t>
-      </w:r>
-      <w:proofErr w:type="spellEnd"/>
-      <w:r>
-        <w:t xml:space="preserve">. Durante uma consulta, o </w:t>
-      </w:r>
-      <w:proofErr w:type="spellStart"/>
-      <w:r>
-        <w:t>médico</w:t>
-      </w:r>
-      <w:proofErr w:type="spellEnd"/>
-      <w:r>
-        <w:t xml:space="preserve"> pode registrar </w:t>
+        <w:t xml:space="preserve"> para ser consultado, caso seja a primeira vez, deve-se completar o cadastro do paciente, informando data de nascimento e endereço. Durante uma consulta, o médico pode registrar </w:t>
       </w:r>
       <w:r>
         <w:t>observações</w:t>
       </w:r>
       <w:r>
-        <w:t xml:space="preserve"> livremente (p.ex., exames solicitados, resultados, quadro </w:t>
-      </w:r>
-      <w:proofErr w:type="spellStart"/>
-      <w:r>
-        <w:t>clínico</w:t>
-      </w:r>
-      <w:proofErr w:type="spellEnd"/>
+        <w:t xml:space="preserve"> livremente (p.ex., exames solicitados, resultados, quadro clí</w:t>
+      </w:r>
+      <w:proofErr w:type="gramStart"/>
+      <w:r>
+        <w:t>nico</w:t>
+      </w:r>
+      <w:proofErr w:type="gramEnd"/>
       <w:r>
         <w:t xml:space="preserve"> etc.).</w:t>
       </w:r>
+    </w:p>
+    <w:p>
+      <w:pPr>
+        <w:pStyle w:val="PargrafodaLista"/>
+      </w:pPr>
+    </w:p>
+    <w:p>
+      <w:pPr>
+        <w:pStyle w:val="PargrafodaLista"/>
+        <w:jc w:val="both"/>
+      </w:pPr>
     </w:p>
     <w:p>
       <w:pPr>
@@ -364,50 +229,26 @@
         <w:rPr>
           <w:u w:val="single"/>
         </w:rPr>
-        <w:t xml:space="preserve">cadastro de </w:t>
+        <w:t>cadastro de usuários</w:t>
+      </w:r>
+      <w:r>
+        <w:t xml:space="preserve"> um controle de acesso </w:t>
+      </w:r>
+      <w:proofErr w:type="gramStart"/>
+      <w:r>
+        <w:t>ba</w:t>
+      </w:r>
+      <w:proofErr w:type="gramEnd"/>
+      <w:r>
+        <w:t>́sico (</w:t>
       </w:r>
       <w:proofErr w:type="spellStart"/>
       <w:r>
-        <w:rPr>
-          <w:u w:val="single"/>
-        </w:rPr>
-        <w:t>usuários</w:t>
+        <w:t>Login</w:t>
       </w:r>
       <w:proofErr w:type="spellEnd"/>
       <w:r>
-        <w:t xml:space="preserve"> um controle de acesso </w:t>
-      </w:r>
-      <w:proofErr w:type="spellStart"/>
-      <w:r>
-        <w:t>básico</w:t>
-      </w:r>
-      <w:proofErr w:type="spellEnd"/>
-      <w:r>
-        <w:t xml:space="preserve"> (</w:t>
-      </w:r>
-      <w:proofErr w:type="spellStart"/>
-      <w:r>
-        <w:t>Login</w:t>
-      </w:r>
-      <w:proofErr w:type="spellEnd"/>
-      <w:r>
-        <w:t xml:space="preserve">/senha) e para cada tipo de </w:t>
-      </w:r>
-      <w:proofErr w:type="spellStart"/>
-      <w:r>
-        <w:t>usuário</w:t>
-      </w:r>
-      <w:proofErr w:type="spellEnd"/>
-      <w:r>
-        <w:t xml:space="preserve"> deverá aparecer somente as </w:t>
-      </w:r>
-      <w:proofErr w:type="spellStart"/>
-      <w:r>
-        <w:t>ações</w:t>
-      </w:r>
-      <w:proofErr w:type="spellEnd"/>
-      <w:r>
-        <w:t xml:space="preserve"> permitidas a ele.</w:t>
+        <w:t>/senha) e para cada tipo de usuário deverá aparecer somente as ações permitidas a ele.</w:t>
       </w:r>
     </w:p>
     <w:p/>
@@ -428,7 +269,6 @@
           <w:b/>
           <w:sz w:val="24"/>
         </w:rPr>
-        <w:lastRenderedPageBreak/>
         <w:t xml:space="preserve">Tela de </w:t>
       </w:r>
       <w:r>
@@ -647,7 +487,399 @@
         <w:t>Tudo padrão.</w:t>
       </w:r>
     </w:p>
-    <w:p/>
+    <w:p>
+      <w:pPr>
+        <w:jc w:val="both"/>
+      </w:pPr>
+      <w:r>
+        <w:t>Consulta:</w:t>
+      </w:r>
+      <w:proofErr w:type="gramStart"/>
+    </w:p>
+    <w:p>
+      <w:pPr>
+        <w:pStyle w:val="PargrafodaLista"/>
+        <w:ind w:left="0"/>
+        <w:jc w:val="both"/>
+      </w:pPr>
+      <w:proofErr w:type="gramEnd"/>
+      <w:r>
+        <w:tab/>
+        <w:t>Nome</w:t>
+      </w:r>
+      <w:r>
+        <w:t xml:space="preserve"> </w:t>
+      </w:r>
+    </w:p>
+    <w:p>
+      <w:pPr>
+        <w:pStyle w:val="PargrafodaLista"/>
+        <w:ind w:left="0"/>
+        <w:jc w:val="both"/>
+      </w:pPr>
+      <w:r>
+        <w:tab/>
+        <w:t>Médico</w:t>
+      </w:r>
+    </w:p>
+    <w:p>
+      <w:pPr>
+        <w:pStyle w:val="PargrafodaLista"/>
+        <w:ind w:left="0"/>
+        <w:jc w:val="both"/>
+      </w:pPr>
+      <w:r>
+        <w:tab/>
+        <w:t>Plano de saúde</w:t>
+      </w:r>
+    </w:p>
+    <w:p>
+      <w:pPr>
+        <w:pStyle w:val="PargrafodaLista"/>
+        <w:ind w:left="0"/>
+        <w:jc w:val="both"/>
+      </w:pPr>
+      <w:r>
+        <w:tab/>
+      </w:r>
+      <w:proofErr w:type="gramStart"/>
+      <w:r>
+        <w:t>Data e Hora Consulta</w:t>
+      </w:r>
+      <w:proofErr w:type="gramEnd"/>
+    </w:p>
+    <w:p>
+      <w:pPr>
+        <w:pStyle w:val="PargrafodaLista"/>
+        <w:ind w:left="0" w:firstLine="696"/>
+        <w:jc w:val="both"/>
+      </w:pPr>
+      <w:r>
+        <w:t>Cadastro Nome telefone</w:t>
+      </w:r>
+    </w:p>
+    <w:p>
+      <w:pPr>
+        <w:pStyle w:val="PargrafodaLista"/>
+        <w:ind w:left="0" w:firstLine="696"/>
+        <w:jc w:val="both"/>
+      </w:pPr>
+    </w:p>
+    <w:p>
+      <w:pPr>
+        <w:pStyle w:val="PargrafodaLista"/>
+        <w:ind w:left="0"/>
+        <w:jc w:val="both"/>
+      </w:pPr>
+      <w:r>
+        <w:t>Comparece na clica para ser consultado</w:t>
+      </w:r>
+      <w:r>
+        <w:t xml:space="preserve"> (Busca por Nome, Médico, Data e Hora)</w:t>
+      </w:r>
+      <w:r>
+        <w:t>:</w:t>
+      </w:r>
+    </w:p>
+    <w:p>
+      <w:pPr>
+        <w:pStyle w:val="PargrafodaLista"/>
+        <w:ind w:left="0"/>
+        <w:jc w:val="both"/>
+      </w:pPr>
+      <w:r>
+        <w:t>Data de Nascimento</w:t>
+      </w:r>
+    </w:p>
+    <w:p>
+      <w:pPr>
+        <w:pStyle w:val="PargrafodaLista"/>
+        <w:ind w:left="0"/>
+        <w:jc w:val="both"/>
+      </w:pPr>
+      <w:r>
+        <w:t>Endereço</w:t>
+      </w:r>
+    </w:p>
+    <w:p>
+      <w:pPr>
+        <w:pStyle w:val="PargrafodaLista"/>
+        <w:ind w:left="0"/>
+        <w:jc w:val="both"/>
+      </w:pPr>
+    </w:p>
+    <w:p>
+      <w:pPr>
+        <w:pStyle w:val="PargrafodaLista"/>
+        <w:ind w:left="0"/>
+        <w:jc w:val="both"/>
+      </w:pPr>
+      <w:r>
+        <w:t>Durante a consulta:</w:t>
+      </w:r>
+    </w:p>
+    <w:p>
+      <w:pPr>
+        <w:pStyle w:val="PargrafodaLista"/>
+        <w:ind w:left="0"/>
+        <w:jc w:val="both"/>
+      </w:pPr>
+      <w:r>
+        <w:t xml:space="preserve">Médico pode anotar as coisas sobre o paciente </w:t>
+      </w:r>
+      <w:r>
+        <w:t>(na ficha de consulta)</w:t>
+      </w:r>
+    </w:p>
+    <w:p>
+      <w:pPr>
+        <w:pStyle w:val="PargrafodaLista"/>
+        <w:pBdr>
+          <w:bottom w:val="single" w:sz="6" w:space="1" w:color="auto"/>
+        </w:pBdr>
+        <w:ind w:left="0"/>
+        <w:jc w:val="both"/>
+      </w:pPr>
+    </w:p>
+    <w:p>
+      <w:pPr>
+        <w:pStyle w:val="PargrafodaLista"/>
+        <w:ind w:left="0"/>
+        <w:jc w:val="both"/>
+        <w:rPr>
+          <w:b/>
+        </w:rPr>
+      </w:pPr>
+    </w:p>
+    <w:p>
+      <w:pPr>
+        <w:pStyle w:val="PargrafodaLista"/>
+        <w:ind w:left="0"/>
+        <w:jc w:val="both"/>
+        <w:rPr>
+          <w:b/>
+        </w:rPr>
+      </w:pPr>
+    </w:p>
+    <w:p>
+      <w:pPr>
+        <w:pStyle w:val="PargrafodaLista"/>
+        <w:ind w:left="0"/>
+        <w:jc w:val="both"/>
+        <w:rPr>
+          <w:b/>
+        </w:rPr>
+      </w:pPr>
+      <w:r>
+        <w:rPr>
+          <w:b/>
+        </w:rPr>
+        <w:lastRenderedPageBreak/>
+        <w:t>CRUD</w:t>
+      </w:r>
+    </w:p>
+    <w:p>
+      <w:pPr>
+        <w:pStyle w:val="PargrafodaLista"/>
+        <w:ind w:left="0"/>
+        <w:jc w:val="both"/>
+        <w:rPr>
+          <w:i/>
+        </w:rPr>
+      </w:pPr>
+      <w:r>
+        <w:rPr>
+          <w:i/>
+        </w:rPr>
+        <w:t>Administrador:</w:t>
+      </w:r>
+    </w:p>
+    <w:p>
+      <w:pPr>
+        <w:pStyle w:val="PargrafodaLista"/>
+        <w:ind w:left="0"/>
+        <w:jc w:val="both"/>
+      </w:pPr>
+      <w:r>
+        <w:t>Cadastrar todos</w:t>
+      </w:r>
+      <w:r>
+        <w:t xml:space="preserve"> (</w:t>
+      </w:r>
+      <w:proofErr w:type="gramStart"/>
+      <w:r>
+        <w:t>médico,</w:t>
+      </w:r>
+      <w:proofErr w:type="gramEnd"/>
+      <w:r>
+        <w:t>Secretaria, administrador)</w:t>
+      </w:r>
+    </w:p>
+    <w:p>
+      <w:pPr>
+        <w:pStyle w:val="PargrafodaLista"/>
+        <w:ind w:left="0"/>
+        <w:jc w:val="both"/>
+      </w:pPr>
+      <w:r>
+        <w:t>CRUD ficha consulta</w:t>
+      </w:r>
+    </w:p>
+    <w:p>
+      <w:pPr>
+        <w:pStyle w:val="PargrafodaLista"/>
+        <w:ind w:left="0"/>
+        <w:jc w:val="both"/>
+      </w:pPr>
+      <w:r>
+        <w:t>CRUD cadastro paciente</w:t>
+      </w:r>
+    </w:p>
+    <w:p>
+      <w:pPr>
+        <w:pStyle w:val="PargrafodaLista"/>
+        <w:ind w:left="0"/>
+        <w:jc w:val="both"/>
+      </w:pPr>
+    </w:p>
+    <w:p>
+      <w:pPr>
+        <w:pStyle w:val="PargrafodaLista"/>
+        <w:ind w:left="0"/>
+        <w:jc w:val="both"/>
+        <w:rPr>
+          <w:i/>
+        </w:rPr>
+      </w:pPr>
+      <w:r>
+        <w:rPr>
+          <w:i/>
+        </w:rPr>
+        <w:t>Médico:</w:t>
+      </w:r>
+    </w:p>
+    <w:p>
+      <w:pPr>
+        <w:pStyle w:val="PargrafodaLista"/>
+        <w:ind w:left="0"/>
+        <w:jc w:val="both"/>
+      </w:pPr>
+      <w:r>
+        <w:t>UR ficha consulta</w:t>
+      </w:r>
+    </w:p>
+    <w:p>
+      <w:pPr>
+        <w:pStyle w:val="PargrafodaLista"/>
+        <w:ind w:left="0"/>
+        <w:jc w:val="both"/>
+      </w:pPr>
+      <w:r>
+        <w:t>R cadastro Paciente</w:t>
+      </w:r>
+    </w:p>
+    <w:p>
+      <w:pPr>
+        <w:pStyle w:val="PargrafodaLista"/>
+        <w:ind w:left="0"/>
+        <w:jc w:val="both"/>
+      </w:pPr>
+      <w:r>
+        <w:t>R Secretaria</w:t>
+      </w:r>
+    </w:p>
+    <w:p>
+      <w:pPr>
+        <w:pStyle w:val="PargrafodaLista"/>
+        <w:ind w:left="0"/>
+        <w:jc w:val="both"/>
+      </w:pPr>
+    </w:p>
+    <w:p>
+      <w:pPr>
+        <w:pStyle w:val="PargrafodaLista"/>
+        <w:ind w:left="0"/>
+        <w:jc w:val="both"/>
+      </w:pPr>
+      <w:r>
+        <w:t>Secretaria:</w:t>
+      </w:r>
+    </w:p>
+    <w:p>
+      <w:pPr>
+        <w:pStyle w:val="PargrafodaLista"/>
+        <w:ind w:left="0"/>
+        <w:jc w:val="both"/>
+      </w:pPr>
+      <w:r>
+        <w:t>CRU médico</w:t>
+      </w:r>
+    </w:p>
+    <w:p>
+      <w:pPr>
+        <w:pStyle w:val="PargrafodaLista"/>
+        <w:ind w:left="0"/>
+        <w:jc w:val="both"/>
+      </w:pPr>
+      <w:r>
+        <w:t>CRU paciente</w:t>
+      </w:r>
+    </w:p>
+    <w:p>
+      <w:pPr>
+        <w:pStyle w:val="PargrafodaLista"/>
+        <w:ind w:left="0"/>
+        <w:jc w:val="both"/>
+      </w:pPr>
+      <w:r>
+        <w:t>CRUD consulta</w:t>
+      </w:r>
+    </w:p>
+    <w:p>
+      <w:pPr>
+        <w:pStyle w:val="PargrafodaLista"/>
+        <w:ind w:left="0"/>
+        <w:jc w:val="both"/>
+      </w:pPr>
+      <w:r>
+        <w:t>R secretaria</w:t>
+      </w:r>
+    </w:p>
+    <w:p>
+      <w:pPr>
+        <w:pStyle w:val="PargrafodaLista"/>
+        <w:ind w:left="0"/>
+        <w:jc w:val="both"/>
+      </w:pPr>
+    </w:p>
+    <w:p>
+      <w:pPr>
+        <w:pStyle w:val="PargrafodaLista"/>
+        <w:ind w:left="0"/>
+        <w:jc w:val="both"/>
+      </w:pPr>
+    </w:p>
+    <w:p>
+      <w:pPr>
+        <w:pStyle w:val="PargrafodaLista"/>
+        <w:ind w:left="0"/>
+        <w:jc w:val="both"/>
+      </w:pPr>
+    </w:p>
+    <w:p>
+      <w:pPr>
+        <w:pStyle w:val="PargrafodaLista"/>
+        <w:ind w:left="0"/>
+        <w:jc w:val="both"/>
+      </w:pPr>
+    </w:p>
+    <w:p>
+      <w:pPr>
+        <w:pStyle w:val="PargrafodaLista"/>
+        <w:ind w:left="0"/>
+        <w:jc w:val="both"/>
+      </w:pPr>
+    </w:p>
     <w:p>
       <w:pPr>
         <w:rPr>
@@ -655,13 +887,6 @@
           <w:sz w:val="24"/>
         </w:rPr>
       </w:pPr>
-      <w:r>
-        <w:rPr>
-          <w:b/>
-          <w:sz w:val="24"/>
-        </w:rPr>
-        <w:t>Tela de cadastro de pacientes:</w:t>
-      </w:r>
     </w:p>
     <w:p/>
     <w:sectPr>
@@ -675,8 +900,8 @@
 </file>
 
 <file path=word/numbering.xml><?xml version="1.0" encoding="utf-8"?>
-<w:numbering xmlns:wpc="http://schemas.microsoft.com/office/word/2010/wordprocessingCanvas" xmlns:cx="http://schemas.microsoft.com/office/drawing/2014/chartex" xmlns:mc="http://schemas.openxmlformats.org/markup-compatibility/2006" xmlns:o="urn:schemas-microsoft-com:office:office" xmlns:r="http://schemas.openxmlformats.org/officeDocument/2006/relationships" xmlns:m="http://schemas.openxmlformats.org/officeDocument/2006/math" xmlns:v="urn:schemas-microsoft-com:vml" xmlns:wp14="http://schemas.microsoft.com/office/word/2010/wordprocessingDrawing" xmlns:wp="http://schemas.openxmlformats.org/drawingml/2006/wordprocessingDrawing" xmlns:w10="urn:schemas-microsoft-com:office:word" xmlns:w="http://schemas.openxmlformats.org/wordprocessingml/2006/main" xmlns:w14="http://schemas.microsoft.com/office/word/2010/wordml" xmlns:w15="http://schemas.microsoft.com/office/word/2012/wordml" xmlns:w16se="http://schemas.microsoft.com/office/word/2015/wordml/symex" xmlns:wpg="http://schemas.microsoft.com/office/word/2010/wordprocessingGroup" xmlns:wpi="http://schemas.microsoft.com/office/word/2010/wordprocessingInk" xmlns:wne="http://schemas.microsoft.com/office/word/2006/wordml" xmlns:wps="http://schemas.microsoft.com/office/word/2010/wordprocessingShape" mc:Ignorable="w14 w15 w16se wp14">
-  <w:abstractNum w:abstractNumId="0" w15:restartNumberingAfterBreak="0">
+<w:numbering xmlns:ve="http://schemas.openxmlformats.org/markup-compatibility/2006" xmlns:o="urn:schemas-microsoft-com:office:office" xmlns:r="http://schemas.openxmlformats.org/officeDocument/2006/relationships" xmlns:m="http://schemas.openxmlformats.org/officeDocument/2006/math" xmlns:v="urn:schemas-microsoft-com:vml" xmlns:wp="http://schemas.openxmlformats.org/drawingml/2006/wordprocessingDrawing" xmlns:w10="urn:schemas-microsoft-com:office:word" xmlns:w="http://schemas.openxmlformats.org/wordprocessingml/2006/main" xmlns:wne="http://schemas.microsoft.com/office/word/2006/wordml">
+  <w:abstractNum w:abstractNumId="0">
     <w:nsid w:val="1BD16462"/>
     <w:multiLevelType w:val="hybridMultilevel"/>
     <w:tmpl w:val="80AA584A"/>
@@ -765,7 +990,7 @@
       </w:pPr>
     </w:lvl>
   </w:abstractNum>
-  <w:abstractNum w:abstractNumId="1" w15:restartNumberingAfterBreak="0">
+  <w:abstractNum w:abstractNumId="1">
     <w:nsid w:val="25766766"/>
     <w:multiLevelType w:val="hybridMultilevel"/>
     <w:tmpl w:val="F1D873DE"/>
@@ -878,7 +1103,7 @@
       </w:rPr>
     </w:lvl>
   </w:abstractNum>
-  <w:abstractNum w:abstractNumId="2" w15:restartNumberingAfterBreak="0">
+  <w:abstractNum w:abstractNumId="2">
     <w:nsid w:val="32AB0156"/>
     <w:multiLevelType w:val="hybridMultilevel"/>
     <w:tmpl w:val="033C519A"/>
@@ -967,7 +1192,7 @@
       </w:pPr>
     </w:lvl>
   </w:abstractNum>
-  <w:abstractNum w:abstractNumId="3" w15:restartNumberingAfterBreak="0">
+  <w:abstractNum w:abstractNumId="3">
     <w:nsid w:val="3C2E73C1"/>
     <w:multiLevelType w:val="hybridMultilevel"/>
     <w:tmpl w:val="33968314"/>
@@ -1096,7 +1321,7 @@
 </file>
 
 <file path=word/styles.xml><?xml version="1.0" encoding="utf-8"?>
-<w:styles xmlns:mc="http://schemas.openxmlformats.org/markup-compatibility/2006" xmlns:r="http://schemas.openxmlformats.org/officeDocument/2006/relationships" xmlns:w="http://schemas.openxmlformats.org/wordprocessingml/2006/main" xmlns:w14="http://schemas.microsoft.com/office/word/2010/wordml" xmlns:w15="http://schemas.microsoft.com/office/word/2012/wordml" xmlns:w16se="http://schemas.microsoft.com/office/word/2015/wordml/symex" mc:Ignorable="w14 w15 w16se">
+<w:styles xmlns:r="http://schemas.openxmlformats.org/officeDocument/2006/relationships" xmlns:w="http://schemas.openxmlformats.org/wordprocessingml/2006/main">
   <w:docDefaults>
     <w:rPrDefault>
       <w:rPr>
@@ -1112,378 +1337,144 @@
       </w:pPr>
     </w:pPrDefault>
   </w:docDefaults>
-  <w:latentStyles w:defLockedState="0" w:defUIPriority="99" w:defSemiHidden="0" w:defUnhideWhenUsed="0" w:defQFormat="0" w:count="371">
-    <w:lsdException w:name="Normal" w:uiPriority="0" w:qFormat="1"/>
-    <w:lsdException w:name="heading 1" w:uiPriority="9" w:qFormat="1"/>
-    <w:lsdException w:name="heading 2" w:semiHidden="1" w:uiPriority="9" w:unhideWhenUsed="1" w:qFormat="1"/>
-    <w:lsdException w:name="heading 3" w:semiHidden="1" w:uiPriority="9" w:unhideWhenUsed="1" w:qFormat="1"/>
-    <w:lsdException w:name="heading 4" w:semiHidden="1" w:uiPriority="9" w:unhideWhenUsed="1" w:qFormat="1"/>
-    <w:lsdException w:name="heading 5" w:semiHidden="1" w:uiPriority="9" w:unhideWhenUsed="1" w:qFormat="1"/>
-    <w:lsdException w:name="heading 6" w:semiHidden="1" w:uiPriority="9" w:unhideWhenUsed="1" w:qFormat="1"/>
-    <w:lsdException w:name="heading 7" w:semiHidden="1" w:uiPriority="9" w:unhideWhenUsed="1" w:qFormat="1"/>
-    <w:lsdException w:name="heading 8" w:semiHidden="1" w:uiPriority="9" w:unhideWhenUsed="1" w:qFormat="1"/>
-    <w:lsdException w:name="heading 9" w:semiHidden="1" w:uiPriority="9" w:unhideWhenUsed="1" w:qFormat="1"/>
-    <w:lsdException w:name="index 1" w:semiHidden="1" w:unhideWhenUsed="1"/>
-    <w:lsdException w:name="index 2" w:semiHidden="1" w:unhideWhenUsed="1"/>
-    <w:lsdException w:name="index 3" w:semiHidden="1" w:unhideWhenUsed="1"/>
-    <w:lsdException w:name="index 4" w:semiHidden="1" w:unhideWhenUsed="1"/>
-    <w:lsdException w:name="index 5" w:semiHidden="1" w:unhideWhenUsed="1"/>
-    <w:lsdException w:name="index 6" w:semiHidden="1" w:unhideWhenUsed="1"/>
-    <w:lsdException w:name="index 7" w:semiHidden="1" w:unhideWhenUsed="1"/>
-    <w:lsdException w:name="index 8" w:semiHidden="1" w:unhideWhenUsed="1"/>
-    <w:lsdException w:name="index 9" w:semiHidden="1" w:unhideWhenUsed="1"/>
-    <w:lsdException w:name="toc 1" w:semiHidden="1" w:uiPriority="39" w:unhideWhenUsed="1"/>
-    <w:lsdException w:name="toc 2" w:semiHidden="1" w:uiPriority="39" w:unhideWhenUsed="1"/>
-    <w:lsdException w:name="toc 3" w:semiHidden="1" w:uiPriority="39" w:unhideWhenUsed="1"/>
-    <w:lsdException w:name="toc 4" w:semiHidden="1" w:uiPriority="39" w:unhideWhenUsed="1"/>
-    <w:lsdException w:name="toc 5" w:semiHidden="1" w:uiPriority="39" w:unhideWhenUsed="1"/>
-    <w:lsdException w:name="toc 6" w:semiHidden="1" w:uiPriority="39" w:unhideWhenUsed="1"/>
-    <w:lsdException w:name="toc 7" w:semiHidden="1" w:uiPriority="39" w:unhideWhenUsed="1"/>
-    <w:lsdException w:name="toc 8" w:semiHidden="1" w:uiPriority="39" w:unhideWhenUsed="1"/>
-    <w:lsdException w:name="toc 9" w:semiHidden="1" w:uiPriority="39" w:unhideWhenUsed="1"/>
-    <w:lsdException w:name="Normal Indent" w:semiHidden="1" w:unhideWhenUsed="1"/>
-    <w:lsdException w:name="footnote text" w:semiHidden="1" w:unhideWhenUsed="1"/>
-    <w:lsdException w:name="annotation text" w:semiHidden="1" w:unhideWhenUsed="1"/>
-    <w:lsdException w:name="header" w:semiHidden="1" w:unhideWhenUsed="1"/>
-    <w:lsdException w:name="footer" w:semiHidden="1" w:unhideWhenUsed="1"/>
-    <w:lsdException w:name="index heading" w:semiHidden="1" w:unhideWhenUsed="1"/>
-    <w:lsdException w:name="caption" w:semiHidden="1" w:uiPriority="35" w:unhideWhenUsed="1" w:qFormat="1"/>
-    <w:lsdException w:name="table of figures" w:semiHidden="1" w:unhideWhenUsed="1"/>
-    <w:lsdException w:name="envelope address" w:semiHidden="1" w:unhideWhenUsed="1"/>
-    <w:lsdException w:name="envelope return" w:semiHidden="1" w:unhideWhenUsed="1"/>
-    <w:lsdException w:name="footnote reference" w:semiHidden="1" w:unhideWhenUsed="1"/>
-    <w:lsdException w:name="annotation reference" w:semiHidden="1" w:unhideWhenUsed="1"/>
-    <w:lsdException w:name="line number" w:semiHidden="1" w:unhideWhenUsed="1"/>
-    <w:lsdException w:name="page number" w:semiHidden="1" w:unhideWhenUsed="1"/>
-    <w:lsdException w:name="endnote reference" w:semiHidden="1" w:unhideWhenUsed="1"/>
-    <w:lsdException w:name="endnote text" w:semiHidden="1" w:unhideWhenUsed="1"/>
-    <w:lsdException w:name="table of authorities" w:semiHidden="1" w:unhideWhenUsed="1"/>
-    <w:lsdException w:name="macro" w:semiHidden="1" w:unhideWhenUsed="1"/>
-    <w:lsdException w:name="toa heading" w:semiHidden="1" w:unhideWhenUsed="1"/>
-    <w:lsdException w:name="List" w:semiHidden="1" w:unhideWhenUsed="1"/>
-    <w:lsdException w:name="List Bullet" w:semiHidden="1" w:unhideWhenUsed="1"/>
-    <w:lsdException w:name="List Number" w:semiHidden="1" w:unhideWhenUsed="1"/>
-    <w:lsdException w:name="List 2" w:semiHidden="1" w:unhideWhenUsed="1"/>
-    <w:lsdException w:name="List 3" w:semiHidden="1" w:unhideWhenUsed="1"/>
-    <w:lsdException w:name="List 4" w:semiHidden="1" w:unhideWhenUsed="1"/>
-    <w:lsdException w:name="List 5" w:semiHidden="1" w:unhideWhenUsed="1"/>
-    <w:lsdException w:name="List Bullet 2" w:semiHidden="1" w:unhideWhenUsed="1"/>
-    <w:lsdException w:name="List Bullet 3" w:semiHidden="1" w:unhideWhenUsed="1"/>
-    <w:lsdException w:name="List Bullet 4" w:semiHidden="1" w:unhideWhenUsed="1"/>
-    <w:lsdException w:name="List Bullet 5" w:semiHidden="1" w:unhideWhenUsed="1"/>
-    <w:lsdException w:name="List Number 2" w:semiHidden="1" w:unhideWhenUsed="1"/>
-    <w:lsdException w:name="List Number 3" w:semiHidden="1" w:unhideWhenUsed="1"/>
-    <w:lsdException w:name="List Number 4" w:semiHidden="1" w:unhideWhenUsed="1"/>
-    <w:lsdException w:name="List Number 5" w:semiHidden="1" w:unhideWhenUsed="1"/>
-    <w:lsdException w:name="Title" w:uiPriority="10" w:qFormat="1"/>
-    <w:lsdException w:name="Closing" w:semiHidden="1" w:unhideWhenUsed="1"/>
-    <w:lsdException w:name="Signature" w:semiHidden="1" w:unhideWhenUsed="1"/>
-    <w:lsdException w:name="Default Paragraph Font" w:semiHidden="1" w:uiPriority="1" w:unhideWhenUsed="1"/>
-    <w:lsdException w:name="Body Text" w:semiHidden="1" w:unhideWhenUsed="1"/>
-    <w:lsdException w:name="Body Text Indent" w:semiHidden="1" w:unhideWhenUsed="1"/>
-    <w:lsdException w:name="List Continue" w:semiHidden="1" w:unhideWhenUsed="1"/>
-    <w:lsdException w:name="List Continue 2" w:semiHidden="1" w:unhideWhenUsed="1"/>
-    <w:lsdException w:name="List Continue 3" w:semiHidden="1" w:unhideWhenUsed="1"/>
-    <w:lsdException w:name="List Continue 4" w:semiHidden="1" w:unhideWhenUsed="1"/>
-    <w:lsdException w:name="List Continue 5" w:semiHidden="1" w:unhideWhenUsed="1"/>
-    <w:lsdException w:name="Message Header" w:semiHidden="1" w:unhideWhenUsed="1"/>
-    <w:lsdException w:name="Subtitle" w:uiPriority="11" w:qFormat="1"/>
-    <w:lsdException w:name="Salutation" w:semiHidden="1" w:unhideWhenUsed="1"/>
-    <w:lsdException w:name="Date" w:semiHidden="1" w:unhideWhenUsed="1"/>
-    <w:lsdException w:name="Body Text First Indent" w:semiHidden="1" w:unhideWhenUsed="1"/>
-    <w:lsdException w:name="Body Text First Indent 2" w:semiHidden="1" w:unhideWhenUsed="1"/>
-    <w:lsdException w:name="Note Heading" w:semiHidden="1" w:unhideWhenUsed="1"/>
-    <w:lsdException w:name="Body Text 2" w:semiHidden="1" w:unhideWhenUsed="1"/>
-    <w:lsdException w:name="Body Text 3" w:semiHidden="1" w:unhideWhenUsed="1"/>
-    <w:lsdException w:name="Body Text Indent 2" w:semiHidden="1" w:unhideWhenUsed="1"/>
-    <w:lsdException w:name="Body Text Indent 3" w:semiHidden="1" w:unhideWhenUsed="1"/>
-    <w:lsdException w:name="Block Text" w:semiHidden="1" w:unhideWhenUsed="1"/>
-    <w:lsdException w:name="Hyperlink" w:semiHidden="1" w:unhideWhenUsed="1"/>
-    <w:lsdException w:name="FollowedHyperlink" w:semiHidden="1" w:unhideWhenUsed="1"/>
-    <w:lsdException w:name="Strong" w:uiPriority="22" w:qFormat="1"/>
-    <w:lsdException w:name="Emphasis" w:uiPriority="20" w:qFormat="1"/>
-    <w:lsdException w:name="Document Map" w:semiHidden="1" w:unhideWhenUsed="1"/>
-    <w:lsdException w:name="Plain Text" w:semiHidden="1" w:unhideWhenUsed="1"/>
-    <w:lsdException w:name="E-mail Signature" w:semiHidden="1" w:unhideWhenUsed="1"/>
-    <w:lsdException w:name="HTML Top of Form" w:semiHidden="1" w:unhideWhenUsed="1"/>
-    <w:lsdException w:name="HTML Bottom of Form" w:semiHidden="1" w:unhideWhenUsed="1"/>
-    <w:lsdException w:name="Normal (Web)" w:semiHidden="1" w:unhideWhenUsed="1"/>
-    <w:lsdException w:name="HTML Acronym" w:semiHidden="1" w:unhideWhenUsed="1"/>
-    <w:lsdException w:name="HTML Address" w:semiHidden="1" w:unhideWhenUsed="1"/>
-    <w:lsdException w:name="HTML Cite" w:semiHidden="1" w:unhideWhenUsed="1"/>
-    <w:lsdException w:name="HTML Code" w:semiHidden="1" w:unhideWhenUsed="1"/>
-    <w:lsdException w:name="HTML Definition" w:semiHidden="1" w:unhideWhenUsed="1"/>
-    <w:lsdException w:name="HTML Keyboard" w:semiHidden="1" w:unhideWhenUsed="1"/>
-    <w:lsdException w:name="HTML Preformatted" w:semiHidden="1" w:unhideWhenUsed="1"/>
-    <w:lsdException w:name="HTML Sample" w:semiHidden="1" w:unhideWhenUsed="1"/>
-    <w:lsdException w:name="HTML Typewriter" w:semiHidden="1" w:unhideWhenUsed="1"/>
-    <w:lsdException w:name="HTML Variable" w:semiHidden="1" w:unhideWhenUsed="1"/>
-    <w:lsdException w:name="Normal Table" w:semiHidden="1" w:unhideWhenUsed="1"/>
-    <w:lsdException w:name="annotation subject" w:semiHidden="1" w:unhideWhenUsed="1"/>
-    <w:lsdException w:name="No List" w:semiHidden="1" w:unhideWhenUsed="1"/>
-    <w:lsdException w:name="Outline List 1" w:semiHidden="1" w:unhideWhenUsed="1"/>
-    <w:lsdException w:name="Outline List 2" w:semiHidden="1" w:unhideWhenUsed="1"/>
-    <w:lsdException w:name="Outline List 3" w:semiHidden="1" w:unhideWhenUsed="1"/>
-    <w:lsdException w:name="Table Simple 1" w:semiHidden="1" w:unhideWhenUsed="1"/>
-    <w:lsdException w:name="Table Simple 2" w:semiHidden="1" w:unhideWhenUsed="1"/>
-    <w:lsdException w:name="Table Simple 3" w:semiHidden="1" w:unhideWhenUsed="1"/>
-    <w:lsdException w:name="Table Classic 1" w:semiHidden="1" w:unhideWhenUsed="1"/>
-    <w:lsdException w:name="Table Classic 2" w:semiHidden="1" w:unhideWhenUsed="1"/>
-    <w:lsdException w:name="Table Classic 3" w:semiHidden="1" w:unhideWhenUsed="1"/>
-    <w:lsdException w:name="Table Classic 4" w:semiHidden="1" w:unhideWhenUsed="1"/>
-    <w:lsdException w:name="Table Colorful 1" w:semiHidden="1" w:unhideWhenUsed="1"/>
-    <w:lsdException w:name="Table Colorful 2" w:semiHidden="1" w:unhideWhenUsed="1"/>
-    <w:lsdException w:name="Table Colorful 3" w:semiHidden="1" w:unhideWhenUsed="1"/>
-    <w:lsdException w:name="Table Columns 1" w:semiHidden="1" w:unhideWhenUsed="1"/>
-    <w:lsdException w:name="Table Columns 2" w:semiHidden="1" w:unhideWhenUsed="1"/>
-    <w:lsdException w:name="Table Columns 3" w:semiHidden="1" w:unhideWhenUsed="1"/>
-    <w:lsdException w:name="Table Columns 4" w:semiHidden="1" w:unhideWhenUsed="1"/>
-    <w:lsdException w:name="Table Columns 5" w:semiHidden="1" w:unhideWhenUsed="1"/>
-    <w:lsdException w:name="Table Grid 1" w:semiHidden="1" w:unhideWhenUsed="1"/>
-    <w:lsdException w:name="Table Grid 2" w:semiHidden="1" w:unhideWhenUsed="1"/>
-    <w:lsdException w:name="Table Grid 3" w:semiHidden="1" w:unhideWhenUsed="1"/>
-    <w:lsdException w:name="Table Grid 4" w:semiHidden="1" w:unhideWhenUsed="1"/>
-    <w:lsdException w:name="Table Grid 5" w:semiHidden="1" w:unhideWhenUsed="1"/>
-    <w:lsdException w:name="Table Grid 6" w:semiHidden="1" w:unhideWhenUsed="1"/>
-    <w:lsdException w:name="Table Grid 7" w:semiHidden="1" w:unhideWhenUsed="1"/>
-    <w:lsdException w:name="Table Grid 8" w:semiHidden="1" w:unhideWhenUsed="1"/>
-    <w:lsdException w:name="Table List 1" w:semiHidden="1" w:unhideWhenUsed="1"/>
-    <w:lsdException w:name="Table List 2" w:semiHidden="1" w:unhideWhenUsed="1"/>
-    <w:lsdException w:name="Table List 3" w:semiHidden="1" w:unhideWhenUsed="1"/>
-    <w:lsdException w:name="Table List 4" w:semiHidden="1" w:unhideWhenUsed="1"/>
-    <w:lsdException w:name="Table List 5" w:semiHidden="1" w:unhideWhenUsed="1"/>
-    <w:lsdException w:name="Table List 6" w:semiHidden="1" w:unhideWhenUsed="1"/>
-    <w:lsdException w:name="Table List 7" w:semiHidden="1" w:unhideWhenUsed="1"/>
-    <w:lsdException w:name="Table List 8" w:semiHidden="1" w:unhideWhenUsed="1"/>
-    <w:lsdException w:name="Table 3D effects 1" w:semiHidden="1" w:unhideWhenUsed="1"/>
-    <w:lsdException w:name="Table 3D effects 2" w:semiHidden="1" w:unhideWhenUsed="1"/>
-    <w:lsdException w:name="Table 3D effects 3" w:semiHidden="1" w:unhideWhenUsed="1"/>
-    <w:lsdException w:name="Table Contemporary" w:semiHidden="1" w:unhideWhenUsed="1"/>
-    <w:lsdException w:name="Table Elegant" w:semiHidden="1" w:unhideWhenUsed="1"/>
-    <w:lsdException w:name="Table Professional" w:semiHidden="1" w:unhideWhenUsed="1"/>
-    <w:lsdException w:name="Table Subtle 1" w:semiHidden="1" w:unhideWhenUsed="1"/>
-    <w:lsdException w:name="Table Subtle 2" w:semiHidden="1" w:unhideWhenUsed="1"/>
-    <w:lsdException w:name="Table Web 1" w:semiHidden="1" w:unhideWhenUsed="1"/>
-    <w:lsdException w:name="Table Web 2" w:semiHidden="1" w:unhideWhenUsed="1"/>
-    <w:lsdException w:name="Table Web 3" w:semiHidden="1" w:unhideWhenUsed="1"/>
-    <w:lsdException w:name="Balloon Text" w:semiHidden="1" w:unhideWhenUsed="1"/>
-    <w:lsdException w:name="Table Grid" w:uiPriority="39"/>
-    <w:lsdException w:name="Table Theme" w:semiHidden="1" w:unhideWhenUsed="1"/>
-    <w:lsdException w:name="Placeholder Text" w:semiHidden="1"/>
-    <w:lsdException w:name="No Spacing" w:uiPriority="1" w:qFormat="1"/>
-    <w:lsdException w:name="Light Shading" w:uiPriority="60"/>
-    <w:lsdException w:name="Light List" w:uiPriority="61"/>
-    <w:lsdException w:name="Light Grid" w:uiPriority="62"/>
-    <w:lsdException w:name="Medium Shading 1" w:uiPriority="63"/>
-    <w:lsdException w:name="Medium Shading 2" w:uiPriority="64"/>
-    <w:lsdException w:name="Medium List 1" w:uiPriority="65"/>
-    <w:lsdException w:name="Medium List 2" w:uiPriority="66"/>
-    <w:lsdException w:name="Medium Grid 1" w:uiPriority="67"/>
-    <w:lsdException w:name="Medium Grid 2" w:uiPriority="68"/>
-    <w:lsdException w:name="Medium Grid 3" w:uiPriority="69"/>
-    <w:lsdException w:name="Dark List" w:uiPriority="70"/>
-    <w:lsdException w:name="Colorful Shading" w:uiPriority="71"/>
-    <w:lsdException w:name="Colorful List" w:uiPriority="72"/>
-    <w:lsdException w:name="Colorful Grid" w:uiPriority="73"/>
-    <w:lsdException w:name="Light Shading Accent 1" w:uiPriority="60"/>
-    <w:lsdException w:name="Light List Accent 1" w:uiPriority="61"/>
-    <w:lsdException w:name="Light Grid Accent 1" w:uiPriority="62"/>
-    <w:lsdException w:name="Medium Shading 1 Accent 1" w:uiPriority="63"/>
-    <w:lsdException w:name="Medium Shading 2 Accent 1" w:uiPriority="64"/>
-    <w:lsdException w:name="Medium List 1 Accent 1" w:uiPriority="65"/>
-    <w:lsdException w:name="Revision" w:semiHidden="1"/>
-    <w:lsdException w:name="List Paragraph" w:uiPriority="34" w:qFormat="1"/>
-    <w:lsdException w:name="Quote" w:uiPriority="29" w:qFormat="1"/>
-    <w:lsdException w:name="Intense Quote" w:uiPriority="30" w:qFormat="1"/>
-    <w:lsdException w:name="Medium List 2 Accent 1" w:uiPriority="66"/>
-    <w:lsdException w:name="Medium Grid 1 Accent 1" w:uiPriority="67"/>
-    <w:lsdException w:name="Medium Grid 2 Accent 1" w:uiPriority="68"/>
-    <w:lsdException w:name="Medium Grid 3 Accent 1" w:uiPriority="69"/>
-    <w:lsdException w:name="Dark List Accent 1" w:uiPriority="70"/>
-    <w:lsdException w:name="Colorful Shading Accent 1" w:uiPriority="71"/>
-    <w:lsdException w:name="Colorful List Accent 1" w:uiPriority="72"/>
-    <w:lsdException w:name="Colorful Grid Accent 1" w:uiPriority="73"/>
-    <w:lsdException w:name="Light Shading Accent 2" w:uiPriority="60"/>
-    <w:lsdException w:name="Light List Accent 2" w:uiPriority="61"/>
-    <w:lsdException w:name="Light Grid Accent 2" w:uiPriority="62"/>
-    <w:lsdException w:name="Medium Shading 1 Accent 2" w:uiPriority="63"/>
-    <w:lsdException w:name="Medium Shading 2 Accent 2" w:uiPriority="64"/>
-    <w:lsdException w:name="Medium List 1 Accent 2" w:uiPriority="65"/>
-    <w:lsdException w:name="Medium List 2 Accent 2" w:uiPriority="66"/>
-    <w:lsdException w:name="Medium Grid 1 Accent 2" w:uiPriority="67"/>
-    <w:lsdException w:name="Medium Grid 2 Accent 2" w:uiPriority="68"/>
-    <w:lsdException w:name="Medium Grid 3 Accent 2" w:uiPriority="69"/>
-    <w:lsdException w:name="Dark List Accent 2" w:uiPriority="70"/>
-    <w:lsdException w:name="Colorful Shading Accent 2" w:uiPriority="71"/>
-    <w:lsdException w:name="Colorful List Accent 2" w:uiPriority="72"/>
-    <w:lsdException w:name="Colorful Grid Accent 2" w:uiPriority="73"/>
-    <w:lsdException w:name="Light Shading Accent 3" w:uiPriority="60"/>
-    <w:lsdException w:name="Light List Accent 3" w:uiPriority="61"/>
-    <w:lsdException w:name="Light Grid Accent 3" w:uiPriority="62"/>
-    <w:lsdException w:name="Medium Shading 1 Accent 3" w:uiPriority="63"/>
-    <w:lsdException w:name="Medium Shading 2 Accent 3" w:uiPriority="64"/>
-    <w:lsdException w:name="Medium List 1 Accent 3" w:uiPriority="65"/>
-    <w:lsdException w:name="Medium List 2 Accent 3" w:uiPriority="66"/>
-    <w:lsdException w:name="Medium Grid 1 Accent 3" w:uiPriority="67"/>
-    <w:lsdException w:name="Medium Grid 2 Accent 3" w:uiPriority="68"/>
-    <w:lsdException w:name="Medium Grid 3 Accent 3" w:uiPriority="69"/>
-    <w:lsdException w:name="Dark List Accent 3" w:uiPriority="70"/>
-    <w:lsdException w:name="Colorful Shading Accent 3" w:uiPriority="71"/>
-    <w:lsdException w:name="Colorful List Accent 3" w:uiPriority="72"/>
-    <w:lsdException w:name="Colorful Grid Accent 3" w:uiPriority="73"/>
-    <w:lsdException w:name="Light Shading Accent 4" w:uiPriority="60"/>
-    <w:lsdException w:name="Light List Accent 4" w:uiPriority="61"/>
-    <w:lsdException w:name="Light Grid Accent 4" w:uiPriority="62"/>
-    <w:lsdException w:name="Medium Shading 1 Accent 4" w:uiPriority="63"/>
-    <w:lsdException w:name="Medium Shading 2 Accent 4" w:uiPriority="64"/>
-    <w:lsdException w:name="Medium List 1 Accent 4" w:uiPriority="65"/>
-    <w:lsdException w:name="Medium List 2 Accent 4" w:uiPriority="66"/>
-    <w:lsdException w:name="Medium Grid 1 Accent 4" w:uiPriority="67"/>
-    <w:lsdException w:name="Medium Grid 2 Accent 4" w:uiPriority="68"/>
-    <w:lsdException w:name="Medium Grid 3 Accent 4" w:uiPriority="69"/>
-    <w:lsdException w:name="Dark List Accent 4" w:uiPriority="70"/>
-    <w:lsdException w:name="Colorful Shading Accent 4" w:uiPriority="71"/>
-    <w:lsdException w:name="Colorful List Accent 4" w:uiPriority="72"/>
-    <w:lsdException w:name="Colorful Grid Accent 4" w:uiPriority="73"/>
-    <w:lsdException w:name="Light Shading Accent 5" w:uiPriority="60"/>
-    <w:lsdException w:name="Light List Accent 5" w:uiPriority="61"/>
-    <w:lsdException w:name="Light Grid Accent 5" w:uiPriority="62"/>
-    <w:lsdException w:name="Medium Shading 1 Accent 5" w:uiPriority="63"/>
-    <w:lsdException w:name="Medium Shading 2 Accent 5" w:uiPriority="64"/>
-    <w:lsdException w:name="Medium List 1 Accent 5" w:uiPriority="65"/>
-    <w:lsdException w:name="Medium List 2 Accent 5" w:uiPriority="66"/>
-    <w:lsdException w:name="Medium Grid 1 Accent 5" w:uiPriority="67"/>
-    <w:lsdException w:name="Medium Grid 2 Accent 5" w:uiPriority="68"/>
-    <w:lsdException w:name="Medium Grid 3 Accent 5" w:uiPriority="69"/>
-    <w:lsdException w:name="Dark List Accent 5" w:uiPriority="70"/>
-    <w:lsdException w:name="Colorful Shading Accent 5" w:uiPriority="71"/>
-    <w:lsdException w:name="Colorful List Accent 5" w:uiPriority="72"/>
-    <w:lsdException w:name="Colorful Grid Accent 5" w:uiPriority="73"/>
-    <w:lsdException w:name="Light Shading Accent 6" w:uiPriority="60"/>
-    <w:lsdException w:name="Light List Accent 6" w:uiPriority="61"/>
-    <w:lsdException w:name="Light Grid Accent 6" w:uiPriority="62"/>
-    <w:lsdException w:name="Medium Shading 1 Accent 6" w:uiPriority="63"/>
-    <w:lsdException w:name="Medium Shading 2 Accent 6" w:uiPriority="64"/>
-    <w:lsdException w:name="Medium List 1 Accent 6" w:uiPriority="65"/>
-    <w:lsdException w:name="Medium List 2 Accent 6" w:uiPriority="66"/>
-    <w:lsdException w:name="Medium Grid 1 Accent 6" w:uiPriority="67"/>
-    <w:lsdException w:name="Medium Grid 2 Accent 6" w:uiPriority="68"/>
-    <w:lsdException w:name="Medium Grid 3 Accent 6" w:uiPriority="69"/>
-    <w:lsdException w:name="Dark List Accent 6" w:uiPriority="70"/>
-    <w:lsdException w:name="Colorful Shading Accent 6" w:uiPriority="71"/>
-    <w:lsdException w:name="Colorful List Accent 6" w:uiPriority="72"/>
-    <w:lsdException w:name="Colorful Grid Accent 6" w:uiPriority="73"/>
-    <w:lsdException w:name="Subtle Emphasis" w:uiPriority="19" w:qFormat="1"/>
-    <w:lsdException w:name="Intense Emphasis" w:uiPriority="21" w:qFormat="1"/>
-    <w:lsdException w:name="Subtle Reference" w:uiPriority="31" w:qFormat="1"/>
-    <w:lsdException w:name="Intense Reference" w:uiPriority="32" w:qFormat="1"/>
-    <w:lsdException w:name="Book Title" w:uiPriority="33" w:qFormat="1"/>
-    <w:lsdException w:name="Bibliography" w:semiHidden="1" w:uiPriority="37" w:unhideWhenUsed="1"/>
-    <w:lsdException w:name="TOC Heading" w:semiHidden="1" w:uiPriority="39" w:unhideWhenUsed="1" w:qFormat="1"/>
-    <w:lsdException w:name="Plain Table 1" w:uiPriority="41"/>
-    <w:lsdException w:name="Plain Table 2" w:uiPriority="42"/>
-    <w:lsdException w:name="Plain Table 3" w:uiPriority="43"/>
-    <w:lsdException w:name="Plain Table 4" w:uiPriority="44"/>
-    <w:lsdException w:name="Plain Table 5" w:uiPriority="45"/>
-    <w:lsdException w:name="Grid Table Light" w:uiPriority="40"/>
-    <w:lsdException w:name="Grid Table 1 Light" w:uiPriority="46"/>
-    <w:lsdException w:name="Grid Table 2" w:uiPriority="47"/>
-    <w:lsdException w:name="Grid Table 3" w:uiPriority="48"/>
-    <w:lsdException w:name="Grid Table 4" w:uiPriority="49"/>
-    <w:lsdException w:name="Grid Table 5 Dark" w:uiPriority="50"/>
-    <w:lsdException w:name="Grid Table 6 Colorful" w:uiPriority="51"/>
-    <w:lsdException w:name="Grid Table 7 Colorful" w:uiPriority="52"/>
-    <w:lsdException w:name="Grid Table 1 Light Accent 1" w:uiPriority="46"/>
-    <w:lsdException w:name="Grid Table 2 Accent 1" w:uiPriority="47"/>
-    <w:lsdException w:name="Grid Table 3 Accent 1" w:uiPriority="48"/>
-    <w:lsdException w:name="Grid Table 4 Accent 1" w:uiPriority="49"/>
-    <w:lsdException w:name="Grid Table 5 Dark Accent 1" w:uiPriority="50"/>
-    <w:lsdException w:name="Grid Table 6 Colorful Accent 1" w:uiPriority="51"/>
-    <w:lsdException w:name="Grid Table 7 Colorful Accent 1" w:uiPriority="52"/>
-    <w:lsdException w:name="Grid Table 1 Light Accent 2" w:uiPriority="46"/>
-    <w:lsdException w:name="Grid Table 2 Accent 2" w:uiPriority="47"/>
-    <w:lsdException w:name="Grid Table 3 Accent 2" w:uiPriority="48"/>
-    <w:lsdException w:name="Grid Table 4 Accent 2" w:uiPriority="49"/>
-    <w:lsdException w:name="Grid Table 5 Dark Accent 2" w:uiPriority="50"/>
-    <w:lsdException w:name="Grid Table 6 Colorful Accent 2" w:uiPriority="51"/>
-    <w:lsdException w:name="Grid Table 7 Colorful Accent 2" w:uiPriority="52"/>
-    <w:lsdException w:name="Grid Table 1 Light Accent 3" w:uiPriority="46"/>
-    <w:lsdException w:name="Grid Table 2 Accent 3" w:uiPriority="47"/>
-    <w:lsdException w:name="Grid Table 3 Accent 3" w:uiPriority="48"/>
-    <w:lsdException w:name="Grid Table 4 Accent 3" w:uiPriority="49"/>
-    <w:lsdException w:name="Grid Table 5 Dark Accent 3" w:uiPriority="50"/>
-    <w:lsdException w:name="Grid Table 6 Colorful Accent 3" w:uiPriority="51"/>
-    <w:lsdException w:name="Grid Table 7 Colorful Accent 3" w:uiPriority="52"/>
-    <w:lsdException w:name="Grid Table 1 Light Accent 4" w:uiPriority="46"/>
-    <w:lsdException w:name="Grid Table 2 Accent 4" w:uiPriority="47"/>
-    <w:lsdException w:name="Grid Table 3 Accent 4" w:uiPriority="48"/>
-    <w:lsdException w:name="Grid Table 4 Accent 4" w:uiPriority="49"/>
-    <w:lsdException w:name="Grid Table 5 Dark Accent 4" w:uiPriority="50"/>
-    <w:lsdException w:name="Grid Table 6 Colorful Accent 4" w:uiPriority="51"/>
-    <w:lsdException w:name="Grid Table 7 Colorful Accent 4" w:uiPriority="52"/>
-    <w:lsdException w:name="Grid Table 1 Light Accent 5" w:uiPriority="46"/>
-    <w:lsdException w:name="Grid Table 2 Accent 5" w:uiPriority="47"/>
-    <w:lsdException w:name="Grid Table 3 Accent 5" w:uiPriority="48"/>
-    <w:lsdException w:name="Grid Table 4 Accent 5" w:uiPriority="49"/>
-    <w:lsdException w:name="Grid Table 5 Dark Accent 5" w:uiPriority="50"/>
-    <w:lsdException w:name="Grid Table 6 Colorful Accent 5" w:uiPriority="51"/>
-    <w:lsdException w:name="Grid Table 7 Colorful Accent 5" w:uiPriority="52"/>
-    <w:lsdException w:name="Grid Table 1 Light Accent 6" w:uiPriority="46"/>
-    <w:lsdException w:name="Grid Table 2 Accent 6" w:uiPriority="47"/>
-    <w:lsdException w:name="Grid Table 3 Accent 6" w:uiPriority="48"/>
-    <w:lsdException w:name="Grid Table 4 Accent 6" w:uiPriority="49"/>
-    <w:lsdException w:name="Grid Table 5 Dark Accent 6" w:uiPriority="50"/>
-    <w:lsdException w:name="Grid Table 6 Colorful Accent 6" w:uiPriority="51"/>
-    <w:lsdException w:name="Grid Table 7 Colorful Accent 6" w:uiPriority="52"/>
-    <w:lsdException w:name="List Table 1 Light" w:uiPriority="46"/>
-    <w:lsdException w:name="List Table 2" w:uiPriority="47"/>
-    <w:lsdException w:name="List Table 3" w:uiPriority="48"/>
-    <w:lsdException w:name="List Table 4" w:uiPriority="49"/>
-    <w:lsdException w:name="List Table 5 Dark" w:uiPriority="50"/>
-    <w:lsdException w:name="List Table 6 Colorful" w:uiPriority="51"/>
-    <w:lsdException w:name="List Table 7 Colorful" w:uiPriority="52"/>
-    <w:lsdException w:name="List Table 1 Light Accent 1" w:uiPriority="46"/>
-    <w:lsdException w:name="List Table 2 Accent 1" w:uiPriority="47"/>
-    <w:lsdException w:name="List Table 3 Accent 1" w:uiPriority="48"/>
-    <w:lsdException w:name="List Table 4 Accent 1" w:uiPriority="49"/>
-    <w:lsdException w:name="List Table 5 Dark Accent 1" w:uiPriority="50"/>
-    <w:lsdException w:name="List Table 6 Colorful Accent 1" w:uiPriority="51"/>
-    <w:lsdException w:name="List Table 7 Colorful Accent 1" w:uiPriority="52"/>
-    <w:lsdException w:name="List Table 1 Light Accent 2" w:uiPriority="46"/>
-    <w:lsdException w:name="List Table 2 Accent 2" w:uiPriority="47"/>
-    <w:lsdException w:name="List Table 3 Accent 2" w:uiPriority="48"/>
-    <w:lsdException w:name="List Table 4 Accent 2" w:uiPriority="49"/>
-    <w:lsdException w:name="List Table 5 Dark Accent 2" w:uiPriority="50"/>
-    <w:lsdException w:name="List Table 6 Colorful Accent 2" w:uiPriority="51"/>
-    <w:lsdException w:name="List Table 7 Colorful Accent 2" w:uiPriority="52"/>
-    <w:lsdException w:name="List Table 1 Light Accent 3" w:uiPriority="46"/>
-    <w:lsdException w:name="List Table 2 Accent 3" w:uiPriority="47"/>
-    <w:lsdException w:name="List Table 3 Accent 3" w:uiPriority="48"/>
-    <w:lsdException w:name="List Table 4 Accent 3" w:uiPriority="49"/>
-    <w:lsdException w:name="List Table 5 Dark Accent 3" w:uiPriority="50"/>
-    <w:lsdException w:name="List Table 6 Colorful Accent 3" w:uiPriority="51"/>
-    <w:lsdException w:name="List Table 7 Colorful Accent 3" w:uiPriority="52"/>
-    <w:lsdException w:name="List Table 1 Light Accent 4" w:uiPriority="46"/>
-    <w:lsdException w:name="List Table 2 Accent 4" w:uiPriority="47"/>
-    <w:lsdException w:name="List Table 3 Accent 4" w:uiPriority="48"/>
-    <w:lsdException w:name="List Table 4 Accent 4" w:uiPriority="49"/>
-    <w:lsdException w:name="List Table 5 Dark Accent 4" w:uiPriority="50"/>
-    <w:lsdException w:name="List Table 6 Colorful Accent 4" w:uiPriority="51"/>
-    <w:lsdException w:name="List Table 7 Colorful Accent 4" w:uiPriority="52"/>
-    <w:lsdException w:name="List Table 1 Light Accent 5" w:uiPriority="46"/>
-    <w:lsdException w:name="List Table 2 Accent 5" w:uiPriority="47"/>
-    <w:lsdException w:name="List Table 3 Accent 5" w:uiPriority="48"/>
-    <w:lsdException w:name="List Table 4 Accent 5" w:uiPriority="49"/>
-    <w:lsdException w:name="List Table 5 Dark Accent 5" w:uiPriority="50"/>
-    <w:lsdException w:name="List Table 6 Colorful Accent 5" w:uiPriority="51"/>
-    <w:lsdException w:name="List Table 7 Colorful Accent 5" w:uiPriority="52"/>
-    <w:lsdException w:name="List Table 1 Light Accent 6" w:uiPriority="46"/>
-    <w:lsdException w:name="List Table 2 Accent 6" w:uiPriority="47"/>
-    <w:lsdException w:name="List Table 3 Accent 6" w:uiPriority="48"/>
-    <w:lsdException w:name="List Table 4 Accent 6" w:uiPriority="49"/>
-    <w:lsdException w:name="List Table 5 Dark Accent 6" w:uiPriority="50"/>
-    <w:lsdException w:name="List Table 6 Colorful Accent 6" w:uiPriority="51"/>
-    <w:lsdException w:name="List Table 7 Colorful Accent 6" w:uiPriority="52"/>
+  <w:latentStyles w:defLockedState="0" w:defUIPriority="99" w:defSemiHidden="1" w:defUnhideWhenUsed="1" w:defQFormat="0" w:count="267">
+    <w:lsdException w:name="Normal" w:semiHidden="0" w:uiPriority="0" w:unhideWhenUsed="0" w:qFormat="1"/>
+    <w:lsdException w:name="heading 1" w:semiHidden="0" w:uiPriority="9" w:unhideWhenUsed="0" w:qFormat="1"/>
+    <w:lsdException w:name="heading 2" w:uiPriority="9" w:qFormat="1"/>
+    <w:lsdException w:name="heading 3" w:uiPriority="9" w:qFormat="1"/>
+    <w:lsdException w:name="heading 4" w:uiPriority="9" w:qFormat="1"/>
+    <w:lsdException w:name="heading 5" w:uiPriority="9" w:qFormat="1"/>
+    <w:lsdException w:name="heading 6" w:uiPriority="9" w:qFormat="1"/>
+    <w:lsdException w:name="heading 7" w:uiPriority="9" w:qFormat="1"/>
+    <w:lsdException w:name="heading 8" w:uiPriority="9" w:qFormat="1"/>
+    <w:lsdException w:name="heading 9" w:uiPriority="9" w:qFormat="1"/>
+    <w:lsdException w:name="toc 1" w:uiPriority="39"/>
+    <w:lsdException w:name="toc 2" w:uiPriority="39"/>
+    <w:lsdException w:name="toc 3" w:uiPriority="39"/>
+    <w:lsdException w:name="toc 4" w:uiPriority="39"/>
+    <w:lsdException w:name="toc 5" w:uiPriority="39"/>
+    <w:lsdException w:name="toc 6" w:uiPriority="39"/>
+    <w:lsdException w:name="toc 7" w:uiPriority="39"/>
+    <w:lsdException w:name="toc 8" w:uiPriority="39"/>
+    <w:lsdException w:name="toc 9" w:uiPriority="39"/>
+    <w:lsdException w:name="caption" w:uiPriority="35" w:qFormat="1"/>
+    <w:lsdException w:name="Title" w:semiHidden="0" w:uiPriority="10" w:unhideWhenUsed="0" w:qFormat="1"/>
+    <w:lsdException w:name="Default Paragraph Font" w:uiPriority="1"/>
+    <w:lsdException w:name="Subtitle" w:semiHidden="0" w:uiPriority="11" w:unhideWhenUsed="0" w:qFormat="1"/>
+    <w:lsdException w:name="Strong" w:semiHidden="0" w:uiPriority="22" w:unhideWhenUsed="0" w:qFormat="1"/>
+    <w:lsdException w:name="Emphasis" w:semiHidden="0" w:uiPriority="20" w:unhideWhenUsed="0" w:qFormat="1"/>
+    <w:lsdException w:name="Table Grid" w:semiHidden="0" w:uiPriority="39" w:unhideWhenUsed="0"/>
+    <w:lsdException w:name="Placeholder Text" w:unhideWhenUsed="0"/>
+    <w:lsdException w:name="No Spacing" w:semiHidden="0" w:uiPriority="1" w:unhideWhenUsed="0" w:qFormat="1"/>
+    <w:lsdException w:name="Light Shading" w:semiHidden="0" w:uiPriority="60" w:unhideWhenUsed="0"/>
+    <w:lsdException w:name="Light List" w:semiHidden="0" w:uiPriority="61" w:unhideWhenUsed="0"/>
+    <w:lsdException w:name="Light Grid" w:semiHidden="0" w:uiPriority="62" w:unhideWhenUsed="0"/>
+    <w:lsdException w:name="Medium Shading 1" w:semiHidden="0" w:uiPriority="63" w:unhideWhenUsed="0"/>
+    <w:lsdException w:name="Medium Shading 2" w:semiHidden="0" w:uiPriority="64" w:unhideWhenUsed="0"/>
+    <w:lsdException w:name="Medium List 1" w:semiHidden="0" w:uiPriority="65" w:unhideWhenUsed="0"/>
+    <w:lsdException w:name="Medium List 2" w:semiHidden="0" w:uiPriority="66" w:unhideWhenUsed="0"/>
+    <w:lsdException w:name="Medium Grid 1" w:semiHidden="0" w:uiPriority="67" w:unhideWhenUsed="0"/>
+    <w:lsdException w:name="Medium Grid 2" w:semiHidden="0" w:uiPriority="68" w:unhideWhenUsed="0"/>
+    <w:lsdException w:name="Medium Grid 3" w:semiHidden="0" w:uiPriority="69" w:unhideWhenUsed="0"/>
+    <w:lsdException w:name="Dark List" w:semiHidden="0" w:uiPriority="70" w:unhideWhenUsed="0"/>
+    <w:lsdException w:name="Colorful Shading" w:semiHidden="0" w:uiPriority="71" w:unhideWhenUsed="0"/>
+    <w:lsdException w:name="Colorful List" w:semiHidden="0" w:uiPriority="72" w:unhideWhenUsed="0"/>
+    <w:lsdException w:name="Colorful Grid" w:semiHidden="0" w:uiPriority="73" w:unhideWhenUsed="0"/>
+    <w:lsdException w:name="Light Shading Accent 1" w:semiHidden="0" w:uiPriority="60" w:unhideWhenUsed="0"/>
+    <w:lsdException w:name="Light List Accent 1" w:semiHidden="0" w:uiPriority="61" w:unhideWhenUsed="0"/>
+    <w:lsdException w:name="Light Grid Accent 1" w:semiHidden="0" w:uiPriority="62" w:unhideWhenUsed="0"/>
+    <w:lsdException w:name="Medium Shading 1 Accent 1" w:semiHidden="0" w:uiPriority="63" w:unhideWhenUsed="0"/>
+    <w:lsdException w:name="Medium Shading 2 Accent 1" w:semiHidden="0" w:uiPriority="64" w:unhideWhenUsed="0"/>
+    <w:lsdException w:name="Medium List 1 Accent 1" w:semiHidden="0" w:uiPriority="65" w:unhideWhenUsed="0"/>
+    <w:lsdException w:name="Revision" w:unhideWhenUsed="0"/>
+    <w:lsdException w:name="List Paragraph" w:semiHidden="0" w:uiPriority="34" w:unhideWhenUsed="0" w:qFormat="1"/>
+    <w:lsdException w:name="Quote" w:semiHidden="0" w:uiPriority="29" w:unhideWhenUsed="0" w:qFormat="1"/>
+    <w:lsdException w:name="Intense Quote" w:semiHidden="0" w:uiPriority="30" w:unhideWhenUsed="0" w:qFormat="1"/>
+    <w:lsdException w:name="Medium List 2 Accent 1" w:semiHidden="0" w:uiPriority="66" w:unhideWhenUsed="0"/>
+    <w:lsdException w:name="Medium Grid 1 Accent 1" w:semiHidden="0" w:uiPriority="67" w:unhideWhenUsed="0"/>
+    <w:lsdException w:name="Medium Grid 2 Accent 1" w:semiHidden="0" w:uiPriority="68" w:unhideWhenUsed="0"/>
+    <w:lsdException w:name="Medium Grid 3 Accent 1" w:semiHidden="0" w:uiPriority="69" w:unhideWhenUsed="0"/>
+    <w:lsdException w:name="Dark List Accent 1" w:semiHidden="0" w:uiPriority="70" w:unhideWhenUsed="0"/>
+    <w:lsdException w:name="Colorful Shading Accent 1" w:semiHidden="0" w:uiPriority="71" w:unhideWhenUsed="0"/>
+    <w:lsdException w:name="Colorful List Accent 1" w:semiHidden="0" w:uiPriority="72" w:unhideWhenUsed="0"/>
+    <w:lsdException w:name="Colorful Grid Accent 1" w:semiHidden="0" w:uiPriority="73" w:unhideWhenUsed="0"/>
+    <w:lsdException w:name="Light Shading Accent 2" w:semiHidden="0" w:uiPriority="60" w:unhideWhenUsed="0"/>
+    <w:lsdException w:name="Light List Accent 2" w:semiHidden="0" w:uiPriority="61" w:unhideWhenUsed="0"/>
+    <w:lsdException w:name="Light Grid Accent 2" w:semiHidden="0" w:uiPriority="62" w:unhideWhenUsed="0"/>
+    <w:lsdException w:name="Medium Shading 1 Accent 2" w:semiHidden="0" w:uiPriority="63" w:unhideWhenUsed="0"/>
+    <w:lsdException w:name="Medium Shading 2 Accent 2" w:semiHidden="0" w:uiPriority="64" w:unhideWhenUsed="0"/>
+    <w:lsdException w:name="Medium List 1 Accent 2" w:semiHidden="0" w:uiPriority="65" w:unhideWhenUsed="0"/>
+    <w:lsdException w:name="Medium List 2 Accent 2" w:semiHidden="0" w:uiPriority="66" w:unhideWhenUsed="0"/>
+    <w:lsdException w:name="Medium Grid 1 Accent 2" w:semiHidden="0" w:uiPriority="67" w:unhideWhenUsed="0"/>
+    <w:lsdException w:name="Medium Grid 2 Accent 2" w:semiHidden="0" w:uiPriority="68" w:unhideWhenUsed="0"/>
+    <w:lsdException w:name="Medium Grid 3 Accent 2" w:semiHidden="0" w:uiPriority="69" w:unhideWhenUsed="0"/>
+    <w:lsdException w:name="Dark List Accent 2" w:semiHidden="0" w:uiPriority="70" w:unhideWhenUsed="0"/>
+    <w:lsdException w:name="Colorful Shading Accent 2" w:semiHidden="0" w:uiPriority="71" w:unhideWhenUsed="0"/>
+    <w:lsdException w:name="Colorful List Accent 2" w:semiHidden="0" w:uiPriority="72" w:unhideWhenUsed="0"/>
+    <w:lsdException w:name="Colorful Grid Accent 2" w:semiHidden="0" w:uiPriority="73" w:unhideWhenUsed="0"/>
+    <w:lsdException w:name="Light Shading Accent 3" w:semiHidden="0" w:uiPriority="60" w:unhideWhenUsed="0"/>
+    <w:lsdException w:name="Light List Accent 3" w:semiHidden="0" w:uiPriority="61" w:unhideWhenUsed="0"/>
+    <w:lsdException w:name="Light Grid Accent 3" w:semiHidden="0" w:uiPriority="62" w:unhideWhenUsed="0"/>
+    <w:lsdException w:name="Medium Shading 1 Accent 3" w:semiHidden="0" w:uiPriority="63" w:unhideWhenUsed="0"/>
+    <w:lsdException w:name="Medium Shading 2 Accent 3" w:semiHidden="0" w:uiPriority="64" w:unhideWhenUsed="0"/>
+    <w:lsdException w:name="Medium List 1 Accent 3" w:semiHidden="0" w:uiPriority="65" w:unhideWhenUsed="0"/>
+    <w:lsdException w:name="Medium List 2 Accent 3" w:semiHidden="0" w:uiPriority="66" w:unhideWhenUsed="0"/>
+    <w:lsdException w:name="Medium Grid 1 Accent 3" w:semiHidden="0" w:uiPriority="67" w:unhideWhenUsed="0"/>
+    <w:lsdException w:name="Medium Grid 2 Accent 3" w:semiHidden="0" w:uiPriority="68" w:unhideWhenUsed="0"/>
+    <w:lsdException w:name="Medium Grid 3 Accent 3" w:semiHidden="0" w:uiPriority="69" w:unhideWhenUsed="0"/>
+    <w:lsdException w:name="Dark List Accent 3" w:semiHidden="0" w:uiPriority="70" w:unhideWhenUsed="0"/>
+    <w:lsdException w:name="Colorful Shading Accent 3" w:semiHidden="0" w:uiPriority="71" w:unhideWhenUsed="0"/>
+    <w:lsdException w:name="Colorful List Accent 3" w:semiHidden="0" w:uiPriority="72" w:unhideWhenUsed="0"/>
+    <w:lsdException w:name="Colorful Grid Accent 3" w:semiHidden="0" w:uiPriority="73" w:unhideWhenUsed="0"/>
+    <w:lsdException w:name="Light Shading Accent 4" w:semiHidden="0" w:uiPriority="60" w:unhideWhenUsed="0"/>
+    <w:lsdException w:name="Light List Accent 4" w:semiHidden="0" w:uiPriority="61" w:unhideWhenUsed="0"/>
+    <w:lsdException w:name="Light Grid Accent 4" w:semiHidden="0" w:uiPriority="62" w:unhideWhenUsed="0"/>
+    <w:lsdException w:name="Medium Shading 1 Accent 4" w:semiHidden="0" w:uiPriority="63" w:unhideWhenUsed="0"/>
+    <w:lsdException w:name="Medium Shading 2 Accent 4" w:semiHidden="0" w:uiPriority="64" w:unhideWhenUsed="0"/>
+    <w:lsdException w:name="Medium List 1 Accent 4" w:semiHidden="0" w:uiPriority="65" w:unhideWhenUsed="0"/>
+    <w:lsdException w:name="Medium List 2 Accent 4" w:semiHidden="0" w:uiPriority="66" w:unhideWhenUsed="0"/>
+    <w:lsdException w:name="Medium Grid 1 Accent 4" w:semiHidden="0" w:uiPriority="67" w:unhideWhenUsed="0"/>
+    <w:lsdException w:name="Medium Grid 2 Accent 4" w:semiHidden="0" w:uiPriority="68" w:unhideWhenUsed="0"/>
+    <w:lsdException w:name="Medium Grid 3 Accent 4" w:semiHidden="0" w:uiPriority="69" w:unhideWhenUsed="0"/>
+    <w:lsdException w:name="Dark List Accent 4" w:semiHidden="0" w:uiPriority="70" w:unhideWhenUsed="0"/>
+    <w:lsdException w:name="Colorful Shading Accent 4" w:semiHidden="0" w:uiPriority="71" w:unhideWhenUsed="0"/>
+    <w:lsdException w:name="Colorful List Accent 4" w:semiHidden="0" w:uiPriority="72" w:unhideWhenUsed="0"/>
+    <w:lsdException w:name="Colorful Grid Accent 4" w:semiHidden="0" w:uiPriority="73" w:unhideWhenUsed="0"/>
+    <w:lsdException w:name="Light Shading Accent 5" w:semiHidden="0" w:uiPriority="60" w:unhideWhenUsed="0"/>
+    <w:lsdException w:name="Light List Accent 5" w:semiHidden="0" w:uiPriority="61" w:unhideWhenUsed="0"/>
+    <w:lsdException w:name="Light Grid Accent 5" w:semiHidden="0" w:uiPriority="62" w:unhideWhenUsed="0"/>
+    <w:lsdException w:name="Medium Shading 1 Accent 5" w:semiHidden="0" w:uiPriority="63" w:unhideWhenUsed="0"/>
+    <w:lsdException w:name="Medium Shading 2 Accent 5" w:semiHidden="0" w:uiPriority="64" w:unhideWhenUsed="0"/>
+    <w:lsdException w:name="Medium List 1 Accent 5" w:semiHidden="0" w:uiPriority="65" w:unhideWhenUsed="0"/>
+    <w:lsdException w:name="Medium List 2 Accent 5" w:semiHidden="0" w:uiPriority="66" w:unhideWhenUsed="0"/>
+    <w:lsdException w:name="Medium Grid 1 Accent 5" w:semiHidden="0" w:uiPriority="67" w:unhideWhenUsed="0"/>
+    <w:lsdException w:name="Medium Grid 2 Accent 5" w:semiHidden="0" w:uiPriority="68" w:unhideWhenUsed="0"/>
+    <w:lsdException w:name="Medium Grid 3 Accent 5" w:semiHidden="0" w:uiPriority="69" w:unhideWhenUsed="0"/>
+    <w:lsdException w:name="Dark List Accent 5" w:semiHidden="0" w:uiPriority="70" w:unhideWhenUsed="0"/>
+    <w:lsdException w:name="Colorful Shading Accent 5" w:semiHidden="0" w:uiPriority="71" w:unhideWhenUsed="0"/>
+    <w:lsdException w:name="Colorful List Accent 5" w:semiHidden="0" w:uiPriority="72" w:unhideWhenUsed="0"/>
+    <w:lsdException w:name="Colorful Grid Accent 5" w:semiHidden="0" w:uiPriority="73" w:unhideWhenUsed="0"/>
+    <w:lsdException w:name="Light Shading Accent 6" w:semiHidden="0" w:uiPriority="60" w:unhideWhenUsed="0"/>
+    <w:lsdException w:name="Light List Accent 6" w:semiHidden="0" w:uiPriority="61" w:unhideWhenUsed="0"/>
+    <w:lsdException w:name="Light Grid Accent 6" w:semiHidden="0" w:uiPriority="62" w:unhideWhenUsed="0"/>
+    <w:lsdException w:name="Medium Shading 1 Accent 6" w:semiHidden="0" w:uiPriority="63" w:unhideWhenUsed="0"/>
+    <w:lsdException w:name="Medium Shading 2 Accent 6" w:semiHidden="0" w:uiPriority="64" w:unhideWhenUsed="0"/>
+    <w:lsdException w:name="Medium List 1 Accent 6" w:semiHidden="0" w:uiPriority="65" w:unhideWhenUsed="0"/>
+    <w:lsdException w:name="Medium List 2 Accent 6" w:semiHidden="0" w:uiPriority="66" w:unhideWhenUsed="0"/>
+    <w:lsdException w:name="Medium Grid 1 Accent 6" w:semiHidden="0" w:uiPriority="67" w:unhideWhenUsed="0"/>
+    <w:lsdException w:name="Medium Grid 2 Accent 6" w:semiHidden="0" w:uiPriority="68" w:unhideWhenUsed="0"/>
+    <w:lsdException w:name="Medium Grid 3 Accent 6" w:semiHidden="0" w:uiPriority="69" w:unhideWhenUsed="0"/>
+    <w:lsdException w:name="Dark List Accent 6" w:semiHidden="0" w:uiPriority="70" w:unhideWhenUsed="0"/>
+    <w:lsdException w:name="Colorful Shading Accent 6" w:semiHidden="0" w:uiPriority="71" w:unhideWhenUsed="0"/>
+    <w:lsdException w:name="Colorful List Accent 6" w:semiHidden="0" w:uiPriority="72" w:unhideWhenUsed="0"/>
+    <w:lsdException w:name="Colorful Grid Accent 6" w:semiHidden="0" w:uiPriority="73" w:unhideWhenUsed="0"/>
+    <w:lsdException w:name="Subtle Emphasis" w:semiHidden="0" w:uiPriority="19" w:unhideWhenUsed="0" w:qFormat="1"/>
+    <w:lsdException w:name="Intense Emphasis" w:semiHidden="0" w:uiPriority="21" w:unhideWhenUsed="0" w:qFormat="1"/>
+    <w:lsdException w:name="Subtle Reference" w:semiHidden="0" w:uiPriority="31" w:unhideWhenUsed="0" w:qFormat="1"/>
+    <w:lsdException w:name="Intense Reference" w:semiHidden="0" w:uiPriority="32" w:unhideWhenUsed="0" w:qFormat="1"/>
+    <w:lsdException w:name="Book Title" w:semiHidden="0" w:uiPriority="33" w:unhideWhenUsed="0" w:qFormat="1"/>
+    <w:lsdException w:name="Bibliography" w:uiPriority="37"/>
+    <w:lsdException w:name="TOC Heading" w:uiPriority="39" w:qFormat="1"/>
   </w:latentStyles>
   <w:style w:type="paragraph" w:default="1" w:styleId="Normal">
     <w:name w:val="Normal"/>
@@ -1504,6 +1495,7 @@
     <w:uiPriority w:val="99"/>
     <w:semiHidden/>
     <w:unhideWhenUsed/>
+    <w:qFormat/>
     <w:tblPr>
       <w:tblInd w:w="0" w:type="dxa"/>
       <w:tblCellMar>
@@ -1577,7 +1569,7 @@
     </a:clrScheme>
     <a:fontScheme name="Office">
       <a:majorFont>
-        <a:latin typeface="Calibri Light" panose="020F0302020204030204"/>
+        <a:latin typeface="Calibri Light"/>
         <a:ea typeface=""/>
         <a:cs typeface=""/>
         <a:font script="Jpan" typeface="游ゴシック Light"/>
@@ -1612,7 +1604,7 @@
         <a:font script="Geor" typeface="Sylfaen"/>
       </a:majorFont>
       <a:minorFont>
-        <a:latin typeface="Calibri" panose="020F0502020204030204"/>
+        <a:latin typeface="Calibri"/>
         <a:ea typeface=""/>
         <a:cs typeface=""/>
         <a:font script="Jpan" typeface="游明朝"/>
@@ -1789,7 +1781,7 @@
   <a:extraClrSchemeLst/>
   <a:extLst>
     <a:ext uri="{05A4C25C-085E-4340-85A3-A5531E510DB2}">
-      <thm15:themeFamily xmlns:thm15="http://schemas.microsoft.com/office/thememl/2012/main" name="Office Theme" id="{62F939B6-93AF-4DB8-9C6B-D6C7DFDC589F}" vid="{4A3C46E8-61CC-4603-A589-7422A47A8E4A}"/>
+      <thm15:themeFamily xmlns:thm15="http://schemas.microsoft.com/office/thememl/2012/main" xmlns="" name="Office Theme" id="{62F939B6-93AF-4DB8-9C6B-D6C7DFDC589F}" vid="{4A3C46E8-61CC-4603-A589-7422A47A8E4A}"/>
     </a:ext>
   </a:extLst>
 </a:theme>

</xml_diff>